<commit_message>
new server added to report
</commit_message>
<xml_diff>
--- a/report.docx
+++ b/report.docx
@@ -43,27 +43,18 @@
           <w:szCs w:val="20"/>
         </w:rPr>
       </w:pPr>
-      <w:proofErr w:type="spellStart"/>
       <w:r>
         <w:rPr>
           <w:sz w:val="20"/>
           <w:szCs w:val="20"/>
         </w:rPr>
-        <w:t>Senhong</w:t>
-      </w:r>
-      <w:proofErr w:type="spellEnd"/>
-      <w:r>
-        <w:rPr>
-          <w:sz w:val="20"/>
-          <w:szCs w:val="20"/>
-        </w:rPr>
-        <w:t xml:space="preserve"> Chen (70369)</w:t>
+        <w:t>Senhong Chen (70369)</w:t>
       </w:r>
     </w:p>
     <w:p>
       <w:r>
         <w:pict w14:anchorId="53C1DD52">
-          <v:rect id="_x0000_i1049" style="width:0;height:3pt" o:hralign="center" o:hrstd="t" o:hrnoshade="t" o:hr="t" fillcolor="#1f2328" stroked="f"/>
+          <v:rect id="_x0000_i1025" style="width:0;height:3pt" o:hralign="center" o:hrstd="t" o:hrnoshade="t" o:hr="t" fillcolor="#1f2328" stroked="f"/>
         </w:pict>
       </w:r>
     </w:p>
@@ -94,7 +85,7 @@
     <w:p>
       <w:r>
         <w:pict w14:anchorId="25252604">
-          <v:rect id="_x0000_i1058" style="width:0;height:3pt" o:hralign="center" o:hrstd="t" o:hrnoshade="t" o:hr="t" fillcolor="#1f2328" stroked="f"/>
+          <v:rect id="_x0000_i1026" style="width:0;height:3pt" o:hralign="center" o:hrstd="t" o:hrnoshade="t" o:hr="t" fillcolor="#1f2328" stroked="f"/>
         </w:pict>
       </w:r>
     </w:p>
@@ -137,6 +128,9 @@
         <w:pStyle w:val="ListParagraph"/>
       </w:pPr>
       <w:r>
+        <w:rPr>
+          <w:noProof/>
+        </w:rPr>
         <w:drawing>
           <wp:inline distT="0" distB="0" distL="0" distR="0" wp14:anchorId="6C1F4BA6" wp14:editId="0705DEBD">
             <wp:extent cx="2610214" cy="571580"/>
@@ -185,21 +179,12 @@
       <w:r>
         <w:t xml:space="preserve">Use </w:t>
       </w:r>
-      <w:proofErr w:type="spellStart"/>
       <w:r>
         <w:rPr>
           <w:i/>
           <w:iCs/>
         </w:rPr>
-        <w:t>npm</w:t>
-      </w:r>
-      <w:proofErr w:type="spellEnd"/>
-      <w:r>
-        <w:rPr>
-          <w:i/>
-          <w:iCs/>
-        </w:rPr>
-        <w:t xml:space="preserve"> install</w:t>
+        <w:t>npm install</w:t>
       </w:r>
       <w:r>
         <w:t xml:space="preserve"> to install the necessary dependencies</w:t>
@@ -221,23 +206,7 @@
           <w:i/>
           <w:iCs/>
         </w:rPr>
-        <w:t xml:space="preserve">node </w:t>
-      </w:r>
-      <w:proofErr w:type="spellStart"/>
-      <w:r>
-        <w:rPr>
-          <w:i/>
-          <w:iCs/>
-        </w:rPr>
-        <w:t>src</w:t>
-      </w:r>
-      <w:proofErr w:type="spellEnd"/>
-      <w:r>
-        <w:rPr>
-          <w:i/>
-          <w:iCs/>
-        </w:rPr>
-        <w:t>/index.js</w:t>
+        <w:t>node src/index.js</w:t>
       </w:r>
       <w:r>
         <w:t xml:space="preserve"> to run the server</w:t>
@@ -260,7 +229,7 @@
     <w:p>
       <w:r>
         <w:pict w14:anchorId="14E7A923">
-          <v:rect id="_x0000_i1057" style="width:0;height:3pt" o:hralign="center" o:hrstd="t" o:hrnoshade="t" o:hr="t" fillcolor="#1f2328" stroked="f"/>
+          <v:rect id="_x0000_i1027" style="width:0;height:3pt" o:hralign="center" o:hrstd="t" o:hrnoshade="t" o:hr="t" fillcolor="#1f2328" stroked="f"/>
         </w:pict>
       </w:r>
     </w:p>
@@ -343,7 +312,7 @@
     <w:p>
       <w:r>
         <w:pict w14:anchorId="4F547A0A">
-          <v:rect id="_x0000_i1050" style="width:0;height:3pt" o:hralign="center" o:hrstd="t" o:hrnoshade="t" o:hr="t" fillcolor="#1f2328" stroked="f"/>
+          <v:rect id="_x0000_i1028" style="width:0;height:3pt" o:hralign="center" o:hrstd="t" o:hrnoshade="t" o:hr="t" fillcolor="#1f2328" stroked="f"/>
         </w:pict>
       </w:r>
     </w:p>
@@ -398,28 +367,12 @@
     </w:p>
     <w:p>
       <w:r>
-        <w:t xml:space="preserve">  "</w:t>
-      </w:r>
-      <w:proofErr w:type="spellStart"/>
-      <w:r>
-        <w:t>clientID</w:t>
-      </w:r>
-      <w:proofErr w:type="spellEnd"/>
-      <w:r>
-        <w:t>": "string",</w:t>
-      </w:r>
-    </w:p>
-    <w:p>
-      <w:r>
-        <w:t xml:space="preserve">  "</w:t>
-      </w:r>
-      <w:proofErr w:type="spellStart"/>
-      <w:r>
-        <w:t>clientSecret</w:t>
-      </w:r>
-      <w:proofErr w:type="spellEnd"/>
-      <w:r>
-        <w:t>": "string",</w:t>
+        <w:t xml:space="preserve">  "clientID": "string",</w:t>
+      </w:r>
+    </w:p>
+    <w:p>
+      <w:r>
+        <w:t xml:space="preserve">  "clientSecret": "string",</w:t>
       </w:r>
     </w:p>
     <w:p>
@@ -429,15 +382,7 @@
     </w:p>
     <w:p>
       <w:r>
-        <w:t xml:space="preserve">  "</w:t>
-      </w:r>
-      <w:proofErr w:type="spellStart"/>
-      <w:r>
-        <w:t>redirectUri</w:t>
-      </w:r>
-      <w:proofErr w:type="spellEnd"/>
-      <w:r>
-        <w:t>": "string"</w:t>
+        <w:t xml:space="preserve">  "redirectUri": "string"</w:t>
       </w:r>
     </w:p>
     <w:p>
@@ -448,7 +393,7 @@
     <w:p>
       <w:r>
         <w:pict w14:anchorId="76DAB702">
-          <v:rect id="_x0000_i1051" style="width:0;height:3pt" o:hralign="center" o:hrstd="t" o:hrnoshade="t" o:hr="t" fillcolor="#1f2328" stroked="f"/>
+          <v:rect id="_x0000_i1029" style="width:0;height:3pt" o:hralign="center" o:hrstd="t" o:hrnoshade="t" o:hr="t" fillcolor="#1f2328" stroked="f"/>
         </w:pict>
       </w:r>
     </w:p>
@@ -495,13 +440,8 @@
           <w:numId w:val="1"/>
         </w:numPr>
       </w:pPr>
-      <w:proofErr w:type="spellStart"/>
-      <w:r>
-        <w:t>client_id</w:t>
-      </w:r>
-      <w:proofErr w:type="spellEnd"/>
-      <w:r>
-        <w:t>: The client ID</w:t>
+      <w:r>
+        <w:t>client_id: The client ID</w:t>
       </w:r>
     </w:p>
     <w:p>
@@ -511,13 +451,8 @@
           <w:numId w:val="1"/>
         </w:numPr>
       </w:pPr>
-      <w:proofErr w:type="spellStart"/>
-      <w:r>
-        <w:t>redirect_uri</w:t>
-      </w:r>
-      <w:proofErr w:type="spellEnd"/>
-      <w:r>
-        <w:t>: The redirect URI</w:t>
+      <w:r>
+        <w:t>redirect_uri: The redirect URI</w:t>
       </w:r>
     </w:p>
     <w:p>
@@ -533,23 +468,7 @@
     </w:p>
     <w:p>
       <w:r>
-        <w:t xml:space="preserve">Will prompt the user to </w:t>
-      </w:r>
-      <w:proofErr w:type="gramStart"/>
-      <w:r>
-        <w:t>fill</w:t>
-      </w:r>
-      <w:proofErr w:type="gramEnd"/>
-      <w:r>
-        <w:t xml:space="preserve"> a form with their username and password, </w:t>
-      </w:r>
-      <w:proofErr w:type="spellStart"/>
-      <w:r>
-        <w:t>submiting</w:t>
-      </w:r>
-      <w:proofErr w:type="spellEnd"/>
-      <w:r>
-        <w:t xml:space="preserve"> it performs the next request</w:t>
+        <w:t>Will prompt the user to fill a form with their username and password, submiting it performs the next request</w:t>
       </w:r>
     </w:p>
     <w:p/>
@@ -647,38 +566,12 @@
     </w:p>
     <w:p>
       <w:r>
-        <w:t xml:space="preserve">  "</w:t>
-      </w:r>
-      <w:proofErr w:type="spellStart"/>
-      <w:proofErr w:type="gramStart"/>
-      <w:r>
-        <w:t>client</w:t>
-      </w:r>
-      <w:proofErr w:type="gramEnd"/>
-      <w:r>
-        <w:t>_id</w:t>
-      </w:r>
-      <w:proofErr w:type="spellEnd"/>
-      <w:r>
-        <w:t>": "The client ID",</w:t>
-      </w:r>
-    </w:p>
-    <w:p>
-      <w:r>
-        <w:t xml:space="preserve">  "</w:t>
-      </w:r>
-      <w:proofErr w:type="spellStart"/>
-      <w:proofErr w:type="gramStart"/>
-      <w:r>
-        <w:t>redirect</w:t>
-      </w:r>
-      <w:proofErr w:type="gramEnd"/>
-      <w:r>
-        <w:t>_uri</w:t>
-      </w:r>
-      <w:proofErr w:type="spellEnd"/>
-      <w:r>
-        <w:t>": "The redirect URI",</w:t>
+        <w:t xml:space="preserve">  "client_id": "The client ID",</w:t>
+      </w:r>
+    </w:p>
+    <w:p>
+      <w:r>
+        <w:t xml:space="preserve">  "redirect_uri": "The redirect URI",</w:t>
       </w:r>
     </w:p>
     <w:p>
@@ -699,7 +592,7 @@
     <w:p>
       <w:r>
         <w:pict w14:anchorId="3D0825C0">
-          <v:rect id="_x0000_i1060" style="width:0;height:3pt" o:hralign="center" o:hrstd="t" o:hrnoshade="t" o:hr="t" fillcolor="#1f2328" stroked="f"/>
+          <v:rect id="_x0000_i1030" style="width:0;height:3pt" o:hralign="center" o:hrstd="t" o:hrnoshade="t" o:hr="t" fillcolor="#1f2328" stroked="f"/>
         </w:pict>
       </w:r>
     </w:p>
@@ -746,38 +639,12 @@
     </w:p>
     <w:p>
       <w:r>
-        <w:t xml:space="preserve">  "</w:t>
-      </w:r>
-      <w:proofErr w:type="spellStart"/>
-      <w:proofErr w:type="gramStart"/>
-      <w:r>
-        <w:t>client</w:t>
-      </w:r>
-      <w:proofErr w:type="gramEnd"/>
-      <w:r>
-        <w:t>_id</w:t>
-      </w:r>
-      <w:proofErr w:type="spellEnd"/>
-      <w:r>
-        <w:t>": "The client ID",</w:t>
-      </w:r>
-    </w:p>
-    <w:p>
-      <w:r>
-        <w:t xml:space="preserve">  "</w:t>
-      </w:r>
-      <w:proofErr w:type="spellStart"/>
-      <w:proofErr w:type="gramStart"/>
-      <w:r>
-        <w:t>client</w:t>
-      </w:r>
-      <w:proofErr w:type="gramEnd"/>
-      <w:r>
-        <w:t>_secret</w:t>
-      </w:r>
-      <w:proofErr w:type="spellEnd"/>
-      <w:r>
-        <w:t>": "The client secret",</w:t>
+        <w:t xml:space="preserve">  "client_id": "The client ID",</w:t>
+      </w:r>
+    </w:p>
+    <w:p>
+      <w:r>
+        <w:t xml:space="preserve">  "client_secret": "The client secret",</w:t>
       </w:r>
     </w:p>
     <w:p>
@@ -793,7 +660,7 @@
     <w:p>
       <w:r>
         <w:pict w14:anchorId="236AFC57">
-          <v:rect id="_x0000_i1061" style="width:0;height:3pt" o:hralign="center" o:hrstd="t" o:hrnoshade="t" o:hr="t" fillcolor="#1f2328" stroked="f"/>
+          <v:rect id="_x0000_i1031" style="width:0;height:3pt" o:hralign="center" o:hrstd="t" o:hrnoshade="t" o:hr="t" fillcolor="#1f2328" stroked="f"/>
         </w:pict>
       </w:r>
     </w:p>
@@ -875,6 +742,7 @@
         <w:rPr>
           <w:b/>
           <w:bCs/>
+          <w:noProof/>
         </w:rPr>
         <w:drawing>
           <wp:inline distT="0" distB="0" distL="0" distR="0" wp14:anchorId="5E11A93A" wp14:editId="7BB29FF7">
@@ -922,7 +790,7 @@
       </w:pPr>
       <w:r>
         <w:pict w14:anchorId="53622A7F">
-          <v:rect id="_x0000_i1062" style="width:0;height:3pt" o:hralign="center" o:hrstd="t" o:hrnoshade="t" o:hr="t" fillcolor="#1f2328" stroked="f"/>
+          <v:rect id="_x0000_i1032" style="width:0;height:3pt" o:hralign="center" o:hrstd="t" o:hrnoshade="t" o:hr="t" fillcolor="#1f2328" stroked="f"/>
         </w:pict>
       </w:r>
     </w:p>
@@ -954,6 +822,61 @@
         </w:numPr>
       </w:pPr>
       <w:r>
+        <w:t>55859</w:t>
+      </w:r>
+    </w:p>
+    <w:p>
+      <w:pPr>
+        <w:ind w:left="360"/>
+      </w:pPr>
+      <w:r>
+        <w:drawing>
+          <wp:inline distT="0" distB="0" distL="0" distR="0" wp14:anchorId="1DB51B08" wp14:editId="34DA961E">
+            <wp:extent cx="4751990" cy="2714625"/>
+            <wp:effectExtent l="0" t="0" r="0" b="0"/>
+            <wp:docPr id="2079055167" name="Picture 1" descr="A screenshot of a computer&#10;&#10;AI-generated content may be incorrect."/>
+            <wp:cNvGraphicFramePr>
+              <a:graphicFrameLocks xmlns:a="http://schemas.openxmlformats.org/drawingml/2006/main" noChangeAspect="1"/>
+            </wp:cNvGraphicFramePr>
+            <a:graphic xmlns:a="http://schemas.openxmlformats.org/drawingml/2006/main">
+              <a:graphicData uri="http://schemas.openxmlformats.org/drawingml/2006/picture">
+                <pic:pic xmlns:pic="http://schemas.openxmlformats.org/drawingml/2006/picture">
+                  <pic:nvPicPr>
+                    <pic:cNvPr id="2079055167" name="Picture 1" descr="A screenshot of a computer&#10;&#10;AI-generated content may be incorrect."/>
+                    <pic:cNvPicPr/>
+                  </pic:nvPicPr>
+                  <pic:blipFill>
+                    <a:blip r:embed="rId7"/>
+                    <a:stretch>
+                      <a:fillRect/>
+                    </a:stretch>
+                  </pic:blipFill>
+                  <pic:spPr>
+                    <a:xfrm>
+                      <a:off x="0" y="0"/>
+                      <a:ext cx="4760182" cy="2719305"/>
+                    </a:xfrm>
+                    <a:prstGeom prst="rect">
+                      <a:avLst/>
+                    </a:prstGeom>
+                  </pic:spPr>
+                </pic:pic>
+              </a:graphicData>
+            </a:graphic>
+          </wp:inline>
+        </w:drawing>
+      </w:r>
+    </w:p>
+    <w:p>
+      <w:pPr>
+        <w:pStyle w:val="ListParagraph"/>
+        <w:numPr>
+          <w:ilvl w:val="0"/>
+          <w:numId w:val="6"/>
+        </w:numPr>
+      </w:pPr>
+      <w:r>
+        <w:lastRenderedPageBreak/>
         <w:t>71911</w:t>
       </w:r>
       <w:r>
@@ -968,6 +891,9 @@
         <w:ind w:left="360"/>
       </w:pPr>
       <w:r>
+        <w:rPr>
+          <w:noProof/>
+        </w:rPr>
         <w:drawing>
           <wp:inline distT="0" distB="0" distL="0" distR="0" wp14:anchorId="7F38F483" wp14:editId="3F9AA1DA">
             <wp:extent cx="4924425" cy="2558491"/>
@@ -984,7 +910,7 @@
                     <pic:cNvPicPr/>
                   </pic:nvPicPr>
                   <pic:blipFill>
-                    <a:blip r:embed="rId7"/>
+                    <a:blip r:embed="rId8"/>
                     <a:stretch>
                       <a:fillRect/>
                     </a:stretch>
@@ -2306,6 +2232,7 @@
   <w:style w:type="character" w:default="1" w:styleId="DefaultParagraphFont">
     <w:name w:val="Default Paragraph Font"/>
     <w:uiPriority w:val="1"/>
+    <w:semiHidden/>
     <w:unhideWhenUsed/>
   </w:style>
   <w:style w:type="table" w:default="1" w:styleId="TableNormal">

</xml_diff>